<commit_message>
Aggiunta attributo necessario, aggiornamento documenti correlati
</commit_message>
<xml_diff>
--- a/Bozze/SDD/SDD Dati Persistenti.docx
+++ b/Bozze/SDD/SDD Dati Persistenti.docx
@@ -1921,6 +1921,44 @@
     </w:p>
     <w:p>
       <w:pPr>
+        <w:pStyle w:val="Paragrafoelenco"/>
+        <w:numPr>
+          <w:ilvl w:val="0"/>
+          <w:numId w:val="5"/>
+        </w:numPr>
+        <w:rPr>
+          <w:sz w:val="28"/>
+          <w:szCs w:val="28"/>
+        </w:rPr>
+      </w:pPr>
+      <w:proofErr w:type="spellStart"/>
+      <w:r>
+        <w:rPr>
+          <w:sz w:val="28"/>
+          <w:szCs w:val="28"/>
+        </w:rPr>
+        <w:t>CopieVendute</w:t>
+      </w:r>
+      <w:proofErr w:type="spellEnd"/>
+      <w:r>
+        <w:rPr>
+          <w:sz w:val="28"/>
+          <w:szCs w:val="28"/>
+        </w:rPr>
+        <w:t xml:space="preserve">: </w:t>
+      </w:r>
+      <w:proofErr w:type="spellStart"/>
+      <w:r>
+        <w:rPr>
+          <w:sz w:val="28"/>
+          <w:szCs w:val="28"/>
+        </w:rPr>
+        <w:t>int</w:t>
+      </w:r>
+      <w:proofErr w:type="spellEnd"/>
+    </w:p>
+    <w:p>
+      <w:pPr>
         <w:rPr>
           <w:sz w:val="28"/>
           <w:szCs w:val="28"/>
@@ -2370,10 +2408,10 @@
           <w:szCs w:val="32"/>
         </w:rPr>
         <w:drawing>
-          <wp:inline distT="0" distB="0" distL="0" distR="0" wp14:anchorId="56B1B65B" wp14:editId="075EB962">
-            <wp:extent cx="6108700" cy="4502150"/>
+          <wp:inline distT="0" distB="0" distL="0" distR="0" wp14:anchorId="6CC1AAF0" wp14:editId="7DD097CE">
+            <wp:extent cx="6108700" cy="4533900"/>
             <wp:effectExtent l="0" t="0" r="6350" b="0"/>
-            <wp:docPr id="1" name="Immagine 1"/>
+            <wp:docPr id="3" name="Immagine 3"/>
             <wp:cNvGraphicFramePr>
               <a:graphicFrameLocks xmlns:a="http://schemas.openxmlformats.org/drawingml/2006/main" noChangeAspect="1"/>
             </wp:cNvGraphicFramePr>
@@ -2402,7 +2440,7 @@
                   <pic:spPr bwMode="auto">
                     <a:xfrm>
                       <a:off x="0" y="0"/>
-                      <a:ext cx="6108700" cy="4502150"/>
+                      <a:ext cx="6108700" cy="4533900"/>
                     </a:xfrm>
                     <a:prstGeom prst="rect">
                       <a:avLst/>
@@ -2543,8 +2581,6 @@
           <w:szCs w:val="32"/>
         </w:rPr>
       </w:pPr>
-      <w:bookmarkStart w:id="0" w:name="_GoBack"/>
-      <w:bookmarkEnd w:id="0"/>
       <w:r>
         <w:rPr>
           <w:b/>
@@ -2553,10 +2589,10 @@
           <w:szCs w:val="32"/>
         </w:rPr>
         <w:drawing>
-          <wp:inline distT="0" distB="0" distL="0" distR="0" wp14:anchorId="1C2E0728" wp14:editId="0FFB8FDA">
-            <wp:extent cx="6115050" cy="2730500"/>
-            <wp:effectExtent l="0" t="0" r="0" b="0"/>
-            <wp:docPr id="2" name="Immagine 2"/>
+          <wp:inline distT="0" distB="0" distL="0" distR="0" wp14:anchorId="2C68C256" wp14:editId="0AB9748D">
+            <wp:extent cx="6115050" cy="2813050"/>
+            <wp:effectExtent l="0" t="0" r="0" b="6350"/>
+            <wp:docPr id="4" name="Immagine 4"/>
             <wp:cNvGraphicFramePr>
               <a:graphicFrameLocks xmlns:a="http://schemas.openxmlformats.org/drawingml/2006/main" noChangeAspect="1"/>
             </wp:cNvGraphicFramePr>
@@ -2585,7 +2621,7 @@
                   <pic:spPr bwMode="auto">
                     <a:xfrm>
                       <a:off x="0" y="0"/>
-                      <a:ext cx="6115050" cy="2730500"/>
+                      <a:ext cx="6115050" cy="2813050"/>
                     </a:xfrm>
                     <a:prstGeom prst="rect">
                       <a:avLst/>
@@ -2601,6 +2637,39 @@
           </wp:inline>
         </w:drawing>
       </w:r>
+    </w:p>
+    <w:p>
+      <w:pPr>
+        <w:rPr>
+          <w:sz w:val="28"/>
+          <w:szCs w:val="28"/>
+        </w:rPr>
+      </w:pPr>
+      <w:r>
+        <w:rPr>
+          <w:b/>
+          <w:sz w:val="32"/>
+          <w:szCs w:val="32"/>
+        </w:rPr>
+        <w:t>5.Motivazioni</w:t>
+      </w:r>
+    </w:p>
+    <w:p>
+      <w:pPr>
+        <w:rPr>
+          <w:sz w:val="28"/>
+          <w:szCs w:val="28"/>
+        </w:rPr>
+      </w:pPr>
+      <w:r>
+        <w:rPr>
+          <w:sz w:val="28"/>
+          <w:szCs w:val="28"/>
+        </w:rPr>
+        <w:t>Si è scelto di utilizzare un database relazionale in quanti i dati nel sistema devono essere memorizzati in modo affidabile e permanente. Ciò consente anche di facilitare la gestione dei dati in quanto si fa uso di un DBMS.</w:t>
+      </w:r>
+      <w:bookmarkStart w:id="0" w:name="_GoBack"/>
+      <w:bookmarkEnd w:id="0"/>
     </w:p>
     <w:sectPr>
       <w:pgSz w:w="11906" w:h="16838"/>

</xml_diff>